<commit_message>
Adicionada alteracoes da orientacao do dia 04/05/2015
</commit_message>
<xml_diff>
--- a/Documentos Escritos/TCC.docx
+++ b/Documentos Escritos/TCC.docx
@@ -57,159 +57,63 @@
         <w:rPr>
           <w:i/>
         </w:rPr>
-        <w:t>Problemática</w:t>
-      </w:r>
-      <w:r>
-        <w:rPr>
-          <w:i/>
-        </w:rPr>
-        <w:t xml:space="preserve"> e Contextualização do </w:t>
-      </w:r>
-      <w:r>
-        <w:rPr>
-          <w:i/>
-        </w:rPr>
-        <w:t>Tema (</w:t>
-      </w:r>
-      <w:r>
-        <w:rPr>
-          <w:i/>
-        </w:rPr>
-        <w:t>Elaborar Redação nesse contexto</w:t>
-      </w:r>
-      <w:r>
-        <w:rPr>
-          <w:i/>
-        </w:rPr>
-        <w:t>):</w:t>
-      </w:r>
-    </w:p>
-    <w:p>
-      <w:pPr>
-        <w:jc w:val="both"/>
-        <w:rPr>
-          <w:i/>
-        </w:rPr>
-      </w:pPr>
-      <w:r>
-        <w:rPr>
-          <w:i/>
-        </w:rPr>
-        <w:t>Transporte Público Deficiente, Causa uma cultura de não uso do transporte público, Causa múltiplas dificuldades no transito como: congestionamentos, acidentes, poluição.</w:t>
-      </w:r>
-      <w:r>
-        <w:rPr>
-          <w:i/>
-        </w:rPr>
-        <w:t xml:space="preserve"> O que</w:t>
-      </w:r>
-      <w:r>
-        <w:rPr>
-          <w:i/>
-        </w:rPr>
-        <w:t xml:space="preserve"> Causa diminuição na qualidade de vida dos cidadãos. </w:t>
-      </w:r>
-      <w:r>
-        <w:rPr>
-          <w:i/>
-        </w:rPr>
-        <w:t>Países</w:t>
-      </w:r>
-      <w:r>
-        <w:rPr>
-          <w:i/>
-        </w:rPr>
-        <w:t xml:space="preserve"> com alto IDH tem uma ótima qualidade no transporte </w:t>
-      </w:r>
-      <w:r>
-        <w:rPr>
-          <w:i/>
-        </w:rPr>
-        <w:t>público</w:t>
-      </w:r>
-      <w:r>
-        <w:rPr>
-          <w:i/>
-        </w:rPr>
-        <w:t xml:space="preserve"> e todas as classes sociais fazem uso.</w:t>
-      </w:r>
-    </w:p>
-    <w:p>
-      <w:pPr>
-        <w:jc w:val="both"/>
-        <w:rPr>
-          <w:i/>
-        </w:rPr>
-      </w:pPr>
-      <w:r>
-        <w:rPr>
-          <w:i/>
-        </w:rPr>
-        <w:t xml:space="preserve">A comodidade no transporte público melhora quando se </w:t>
-      </w:r>
-      <w:r>
-        <w:rPr>
-          <w:i/>
-        </w:rPr>
-        <w:t xml:space="preserve">sabe a disponibilidade e horários de chegada e saída </w:t>
-      </w:r>
-      <w:r>
-        <w:rPr>
-          <w:i/>
-        </w:rPr>
-        <w:t xml:space="preserve">dos veículos usados. É obrigatório a regulamentação dos </w:t>
-      </w:r>
-      <w:r>
-        <w:rPr>
-          <w:i/>
-        </w:rPr>
-        <w:t xml:space="preserve">horários no transporte publico, </w:t>
-      </w:r>
-      <w:r>
-        <w:rPr>
-          <w:i/>
-        </w:rPr>
-        <w:t>esses horarios não são exatos na maioria das vezes.</w:t>
-      </w:r>
-    </w:p>
-    <w:p>
-      <w:pPr>
-        <w:jc w:val="both"/>
-        <w:rPr>
-          <w:i/>
-        </w:rPr>
-      </w:pPr>
-      <w:r>
-        <w:rPr>
-          <w:i/>
-        </w:rPr>
-        <w:t xml:space="preserve">Saber quando e onde se usar o transporte público facilita </w:t>
-      </w:r>
-      <w:r>
-        <w:rPr>
-          <w:i/>
-        </w:rPr>
-        <w:t>o uso e diminui as problemáticas causadas pelo não uso do transporte público.</w:t>
-      </w:r>
-    </w:p>
-    <w:p>
-      <w:pPr>
-        <w:jc w:val="both"/>
-        <w:rPr>
-          <w:i/>
-        </w:rPr>
-      </w:pPr>
-      <w:r>
-        <w:rPr>
-          <w:i/>
-        </w:rPr>
-        <w:t xml:space="preserve">Uma das soluções para facilitar o uso é a adoção da geolocalização, onde </w:t>
-      </w:r>
-      <w:r>
-        <w:rPr>
-          <w:i/>
-        </w:rPr>
-        <w:t>a localização do meio de transporte pode ser acompanhada em tempo real, por todos os agentes envolvidos.</w:t>
+        <w:t>Problemática e Contextualização do Tema (Elaborar Redação nesse contexto):</w:t>
+      </w:r>
+    </w:p>
+    <w:p>
+      <w:pPr>
+        <w:jc w:val="both"/>
+        <w:rPr>
+          <w:i/>
+        </w:rPr>
+      </w:pPr>
+      <w:r>
+        <w:rPr>
+          <w:i/>
+        </w:rPr>
+        <w:t>Transporte Público Deficiente, Causa uma cultura de não uso do transporte público, Causa múltiplas dificuldades no transito como: congestionamentos, acidentes, poluição. O que Causa diminuição na qualidade de vida dos cidadãos. Países com alto IDH tem uma ótima qualidade no transporte público e todas as classes sociais fazem uso.</w:t>
+      </w:r>
+    </w:p>
+    <w:p>
+      <w:pPr>
+        <w:jc w:val="both"/>
+        <w:rPr>
+          <w:i/>
+        </w:rPr>
+      </w:pPr>
+      <w:r>
+        <w:rPr>
+          <w:i/>
+        </w:rPr>
+        <w:t>A comodidade no transporte público melhora quando se sabe a disponibilidade e horários de chegada e saída dos veículos usados. É obrigatório a regulamentação dos horários no transporte publico, esses horarios não são exatos na maioria das vezes.</w:t>
+      </w:r>
+    </w:p>
+    <w:p>
+      <w:pPr>
+        <w:jc w:val="both"/>
+        <w:rPr>
+          <w:i/>
+        </w:rPr>
+      </w:pPr>
+      <w:r>
+        <w:rPr>
+          <w:i/>
+        </w:rPr>
+        <w:t>Saber quando e onde se usar o transporte público facilita o uso e diminui as problemáticas causadas pelo não uso do transporte público.</w:t>
+      </w:r>
+    </w:p>
+    <w:p>
+      <w:pPr>
+        <w:jc w:val="both"/>
+        <w:rPr>
+          <w:i/>
+        </w:rPr>
+      </w:pPr>
+      <w:r>
+        <w:rPr>
+          <w:i/>
+        </w:rPr>
+        <w:t>Uma das soluções para facilitar o uso é a adoção da geolocalização, onde a localização do meio de transporte pode ser acompanhada em tempo real, por todos os agentes envolvidos.</w:t>
       </w:r>
     </w:p>
     <w:p/>
@@ -237,204 +141,120 @@
         <w:rPr>
           <w:i/>
         </w:rPr>
-        <w:t>Delimitar Tema a cidade de Dourados, e ao único meio de transporte</w:t>
-      </w:r>
-      <w:r>
-        <w:rPr>
-          <w:i/>
-        </w:rPr>
-        <w:t xml:space="preserve"> pú</w:t>
-      </w:r>
-      <w:r>
-        <w:rPr>
-          <w:i/>
-        </w:rPr>
-        <w:t>blico coletivo adotado a cidade.</w:t>
-      </w:r>
-    </w:p>
-    <w:p>
-      <w:pPr>
-        <w:jc w:val="both"/>
-        <w:rPr>
-          <w:i/>
-        </w:rPr>
-      </w:pPr>
-      <w:r>
-        <w:rPr>
-          <w:i/>
-        </w:rPr>
-        <w:t>Especificar objetivos e parâmetros da solução a ser estudada.</w:t>
-      </w:r>
-    </w:p>
-    <w:p/>
-    <w:p>
-      <w:pPr>
-        <w:rPr>
-          <w:b/>
-        </w:rPr>
-      </w:pPr>
-      <w:r>
-        <w:rPr>
-          <w:b/>
-        </w:rPr>
-        <w:t>OBJETIVOS</w:t>
-      </w:r>
-    </w:p>
-    <w:p>
-      <w:pPr>
-        <w:rPr>
-          <w:b/>
-        </w:rPr>
-      </w:pPr>
-      <w:r>
-        <w:rPr>
-          <w:b/>
-        </w:rPr>
-        <w:t>O</w:t>
-      </w:r>
-      <w:r>
-        <w:rPr>
-          <w:b/>
-        </w:rPr>
-        <w:t>bjetivo</w:t>
-      </w:r>
-      <w:r>
-        <w:rPr>
-          <w:b/>
-        </w:rPr>
-        <w:t>(s)</w:t>
-      </w:r>
-      <w:r>
-        <w:rPr>
-          <w:b/>
-        </w:rPr>
-        <w:t xml:space="preserve"> Geral</w:t>
-      </w:r>
-      <w:r>
-        <w:rPr>
-          <w:b/>
-        </w:rPr>
-        <w:t xml:space="preserve"> </w:t>
-      </w:r>
-      <w:r>
-        <w:rPr>
-          <w:b/>
-        </w:rPr>
-        <w:t>(s)</w:t>
-      </w:r>
-    </w:p>
-    <w:p>
-      <w:pPr>
-        <w:jc w:val="both"/>
-        <w:rPr>
-          <w:b/>
-        </w:rPr>
-      </w:pPr>
-      <w:r>
-        <w:t xml:space="preserve">Estudo para desenvolvimento, de um </w:t>
-      </w:r>
-      <w:r>
-        <w:rPr>
-          <w:b/>
-        </w:rPr>
-        <w:t>sistema</w:t>
-      </w:r>
-      <w:r>
-        <w:rPr>
-          <w:b/>
-        </w:rPr>
-        <w:t xml:space="preserve"> de informação</w:t>
-      </w:r>
-      <w:r>
-        <w:rPr>
-          <w:b/>
-        </w:rPr>
-        <w:t xml:space="preserve"> para geolocalização </w:t>
-      </w:r>
-      <w:r>
-        <w:rPr>
-          <w:b/>
-        </w:rPr>
-        <w:t>dos meios de</w:t>
-      </w:r>
-      <w:r>
-        <w:rPr>
-          <w:b/>
-        </w:rPr>
-        <w:t xml:space="preserve"> transporte público</w:t>
-      </w:r>
-      <w:r>
-        <w:rPr>
-          <w:b/>
-        </w:rPr>
-        <w:t xml:space="preserve"> em Dourados</w:t>
-      </w:r>
-      <w:r>
-        <w:rPr>
-          <w:b/>
-        </w:rPr>
-        <w:t>.</w:t>
-      </w:r>
-    </w:p>
-    <w:p>
-      <w:pPr>
-        <w:rPr>
-          <w:b/>
-        </w:rPr>
-      </w:pPr>
-      <w:r>
-        <w:rPr>
-          <w:b/>
-        </w:rPr>
-        <w:t>Objetivos Específicos</w:t>
-      </w:r>
-    </w:p>
-    <w:p>
-      <w:pPr>
-        <w:jc w:val="both"/>
-      </w:pPr>
-      <w:r>
-        <w:t xml:space="preserve">Estudar conceitos teóricos, </w:t>
+        <w:t>Delimitar Tema a cidade de Dourados, e ao único meio de transporte público coletivo adotado a cidade.</w:t>
       </w:r>
       <w:bookmarkStart w:id="0" w:name="_GoBack"/>
       <w:bookmarkEnd w:id="0"/>
-      <w:r>
-        <w:t>tecnologias</w:t>
-      </w:r>
-      <w:r>
-        <w:t xml:space="preserve"> </w:t>
-      </w:r>
-      <w:r>
-        <w:t xml:space="preserve">sobre </w:t>
-      </w:r>
-      <w:r>
-        <w:t xml:space="preserve">sistema de informação geógrafico e as </w:t>
-      </w:r>
-      <w:r>
-        <w:t xml:space="preserve">necessidades do </w:t>
-      </w:r>
-      <w:r>
-        <w:t>público</w:t>
-      </w:r>
-      <w:r>
-        <w:t xml:space="preserve"> </w:t>
-      </w:r>
-      <w:r>
-        <w:t>alvo.</w:t>
-      </w:r>
-    </w:p>
-    <w:p>
-      <w:pPr>
-        <w:jc w:val="both"/>
-      </w:pPr>
-      <w:r>
-        <w:t xml:space="preserve">Projeto do Sistema de informação baseado nos: conceitos teóricos, tecnologias e as necessidades do </w:t>
-      </w:r>
-      <w:r>
-        <w:t>público</w:t>
-      </w:r>
-      <w:r>
-        <w:t xml:space="preserve"> alvo. </w:t>
+    </w:p>
+    <w:p>
+      <w:pPr>
+        <w:jc w:val="both"/>
+        <w:rPr>
+          <w:i/>
+        </w:rPr>
+      </w:pPr>
+      <w:r>
+        <w:rPr>
+          <w:i/>
+        </w:rPr>
+        <w:t>Especificar objetivos e parâmetros da solução a ser estudada.</w:t>
+      </w:r>
+    </w:p>
+    <w:p/>
+    <w:p>
+      <w:pPr>
+        <w:rPr>
+          <w:b/>
+        </w:rPr>
+      </w:pPr>
+      <w:r>
+        <w:rPr>
+          <w:b/>
+        </w:rPr>
+        <w:t>OBJETIVOS</w:t>
+      </w:r>
+    </w:p>
+    <w:p>
+      <w:pPr>
+        <w:rPr>
+          <w:b/>
+        </w:rPr>
+      </w:pPr>
+      <w:r>
+        <w:rPr>
+          <w:b/>
+        </w:rPr>
+        <w:t>O</w:t>
+      </w:r>
+      <w:r>
+        <w:rPr>
+          <w:b/>
+        </w:rPr>
+        <w:t>bjetivo</w:t>
+      </w:r>
+      <w:r>
+        <w:rPr>
+          <w:b/>
+        </w:rPr>
+        <w:t>(s)</w:t>
+      </w:r>
+      <w:r>
+        <w:rPr>
+          <w:b/>
+        </w:rPr>
+        <w:t xml:space="preserve"> Geral</w:t>
+      </w:r>
+      <w:r>
+        <w:rPr>
+          <w:b/>
+        </w:rPr>
+        <w:t xml:space="preserve"> (s)</w:t>
+      </w:r>
+    </w:p>
+    <w:p>
+      <w:pPr>
+        <w:jc w:val="both"/>
+        <w:rPr>
+          <w:b/>
+        </w:rPr>
+      </w:pPr>
+      <w:r>
+        <w:t xml:space="preserve">Estudo para desenvolvimento, de um </w:t>
+      </w:r>
+      <w:r>
+        <w:rPr>
+          <w:b/>
+        </w:rPr>
+        <w:t>sistema de informação para geolocalização dos meios de transporte público em Dourados.</w:t>
+      </w:r>
+    </w:p>
+    <w:p>
+      <w:pPr>
+        <w:rPr>
+          <w:b/>
+        </w:rPr>
+      </w:pPr>
+      <w:r>
+        <w:rPr>
+          <w:b/>
+        </w:rPr>
+        <w:t>Objetivos Específicos</w:t>
+      </w:r>
+    </w:p>
+    <w:p>
+      <w:pPr>
+        <w:jc w:val="both"/>
+      </w:pPr>
+      <w:r>
+        <w:t>Estudar conceitos teóricos, tecnologias sobre sistema de informação geógrafico e as necessidades do público alvo.</w:t>
+      </w:r>
+    </w:p>
+    <w:p>
+      <w:pPr>
+        <w:jc w:val="both"/>
+      </w:pPr>
+      <w:r>
+        <w:t>Projeto do Sistema de informação baseado nos: conceitos teóricos, tecnologias e as necessidades do público alvo. ----Aqui fechar o escopo da cidade d</w:t>
       </w:r>
     </w:p>
     <w:p>
@@ -458,41 +278,20 @@
         <w:jc w:val="both"/>
       </w:pPr>
       <w:r>
-        <w:t xml:space="preserve">Com o estudo </w:t>
-      </w:r>
-      <w:r>
-        <w:t>e a analise minuciosa será possível a elaboração e desenvolvimento de um sistema de informação efetivo</w:t>
-      </w:r>
-      <w:r>
-        <w:t xml:space="preserve"> e </w:t>
-      </w:r>
-      <w:r>
-        <w:t>testável</w:t>
-      </w:r>
-      <w:r>
-        <w:t>,</w:t>
-      </w:r>
-      <w:r>
-        <w:t xml:space="preserve"> que localizará e identificará os meios de transporte público</w:t>
-      </w:r>
-      <w:r>
-        <w:t xml:space="preserve"> em Dourados em tempo real.</w:t>
-      </w:r>
-    </w:p>
-    <w:p>
-      <w:pPr>
-        <w:jc w:val="both"/>
-      </w:pPr>
-    </w:p>
-    <w:p>
-      <w:pPr>
-        <w:jc w:val="both"/>
-      </w:pPr>
-      <w:r>
-        <w:t>Com o estudo dos requisitos será possível definir os recursos necessários p</w:t>
-      </w:r>
-      <w:r>
-        <w:t>ara desenvolvimento do sistema.</w:t>
+        <w:t>Com o estudo e a analise minuciosa será possível a elaboração e desenvolvimento de um sistema de informação efetivo e testável, que localizará e identificará os meios de transporte público em Dourados em tempo real.</w:t>
+      </w:r>
+    </w:p>
+    <w:p>
+      <w:pPr>
+        <w:jc w:val="both"/>
+      </w:pPr>
+    </w:p>
+    <w:p>
+      <w:pPr>
+        <w:jc w:val="both"/>
+      </w:pPr>
+      <w:r>
+        <w:t>Com o estudo dos requisitos será possível definir os recursos necessários para desenvolvimento do sistema.</w:t>
       </w:r>
     </w:p>
     <w:p>
@@ -565,6 +364,9 @@
     <w:p>
       <w:pPr>
         <w:jc w:val="both"/>
+        <w:rPr>
+          <w:b/>
+        </w:rPr>
       </w:pPr>
       <w:r>
         <w:rPr>
@@ -573,8 +375,19 @@
         <w:t>Hanigan</w:t>
       </w:r>
       <w:r>
-        <w:t>(1988): “um SIG é qualquer sistema de gerenciamento de informações capaz de: coletar, armazenar e recuperar informações baseadas nas suas localizações espaciais; identificar locais dentro de um ambiente que tenha sido selecionado a partir de determinados critérios; explorar relações entre os dados de um certo ambiente; analisar os dados espaciais para subsidiar os critérios de formulação de decisões; facilitar a exportação de modelos analíticos capazes de avaliar alternativas de impactos no meio ambiente; exibir e selecionar áreas, tanto graficamente como numericamente, antes e /ou depois das análises.”</w:t>
-      </w:r>
+        <w:t xml:space="preserve">(1988): “um SIG é qualquer sistema de gerenciamento de informações capaz de: coletar, armazenar e recuperar informações baseadas nas suas localizações espaciais; identificar locais dentro de um ambiente que tenha sido selecionado a partir de determinados critérios; explorar relações entre os dados de um certo ambiente; analisar os dados espaciais para subsidiar os critérios de formulação de decisões; facilitar a exportação de modelos analíticos capazes de avaliar alternativas de impactos no meio ambiente; exibir e selecionar áreas, tanto graficamente como numericamente, antes e /ou depois das análises.”** </w:t>
+      </w:r>
+      <w:r>
+        <w:rPr>
+          <w:b/>
+        </w:rPr>
+        <w:t>A data é muita desatualizada, no mínimo 10 anos para conceitos e 5 anos para o estado da arte. “Estado da arte”: últimas pesquisas naquela área, o que se tem de mais novo.</w:t>
+      </w:r>
+    </w:p>
+    <w:p>
+      <w:pPr>
+        <w:jc w:val="both"/>
+      </w:pPr>
     </w:p>
     <w:sectPr>
       <w:pgSz w:w="11906" w:h="16838"/>
@@ -979,17 +792,18 @@
   <w:style w:type="paragraph" w:default="1" w:styleId="Normal">
     <w:name w:val="Normal"/>
     <w:qFormat/>
+    <w:rsid w:val="00225969"/>
     <w:rPr>
       <w:lang w:val="pt-BR"/>
     </w:rPr>
   </w:style>
-  <w:style w:type="character" w:default="1" w:styleId="Tipodeletrapredefinidodopargrafo">
+  <w:style w:type="character" w:default="1" w:styleId="DefaultParagraphFont">
     <w:name w:val="Default Paragraph Font"/>
     <w:uiPriority w:val="1"/>
     <w:semiHidden/>
     <w:unhideWhenUsed/>
   </w:style>
-  <w:style w:type="table" w:default="1" w:styleId="Tabelanormal">
+  <w:style w:type="table" w:default="1" w:styleId="TableNormal">
     <w:name w:val="Normal Table"/>
     <w:uiPriority w:val="99"/>
     <w:semiHidden/>
@@ -1004,7 +818,7 @@
       </w:tblCellMar>
     </w:tblPr>
   </w:style>
-  <w:style w:type="numbering" w:default="1" w:styleId="Semlista">
+  <w:style w:type="numbering" w:default="1" w:styleId="NoList">
     <w:name w:val="No List"/>
     <w:uiPriority w:val="99"/>
     <w:semiHidden/>

</xml_diff>